<commit_message>
fin du cour on a annexe 3 finir le 1b 1c pis le 2
</commit_message>
<xml_diff>
--- a/Annexe2/Annexe_2_Importance_dun_buffer.docx
+++ b/Annexe2/Annexe_2_Importance_dun_buffer.docx
@@ -16,8 +16,13 @@
         <w:t xml:space="preserve">– </w:t>
       </w:r>
       <w:r>
-        <w:t>Importance d’un buffer</w:t>
-      </w:r>
+        <w:t xml:space="preserve">Importance d’un </w:t>
+      </w:r>
+      <w:proofErr w:type="spellStart"/>
+      <w:r>
+        <w:t>buffer</w:t>
+      </w:r>
+      <w:proofErr w:type="spellEnd"/>
       <w:r>
         <w:t xml:space="preserve"> / méthode du boomerang</w:t>
       </w:r>
@@ -63,7 +68,39 @@
           <w:sz w:val="28"/>
           <w:szCs w:val="24"/>
         </w:rPr>
-        <w:t>On va s’attaquer à lire un fichier volumineux ( un mp3 ) et voir la différence de vitesse en le lisant, octet par octet, avec ou sans buffer.</w:t>
+        <w:t xml:space="preserve">On va s’attaquer à lire un fichier volumineux </w:t>
+      </w:r>
+      <w:proofErr w:type="gramStart"/>
+      <w:r>
+        <w:rPr>
+          <w:sz w:val="28"/>
+          <w:szCs w:val="24"/>
+        </w:rPr>
+        <w:t>( un</w:t>
+      </w:r>
+      <w:proofErr w:type="gramEnd"/>
+      <w:r>
+        <w:rPr>
+          <w:sz w:val="28"/>
+          <w:szCs w:val="24"/>
+        </w:rPr>
+        <w:t xml:space="preserve"> </w:t>
+      </w:r>
+      <w:proofErr w:type="gramStart"/>
+      <w:r>
+        <w:rPr>
+          <w:sz w:val="28"/>
+          <w:szCs w:val="24"/>
+        </w:rPr>
+        <w:t>mp3 )</w:t>
+      </w:r>
+      <w:proofErr w:type="gramEnd"/>
+      <w:r>
+        <w:rPr>
+          <w:sz w:val="28"/>
+          <w:szCs w:val="24"/>
+        </w:rPr>
+        <w:t xml:space="preserve"> et voir la différence de vitesse en le lisant, octet par octet, avec ou sans buffer.</w:t>
       </w:r>
     </w:p>
     <w:p>
@@ -183,14 +220,110 @@
           <w:sz w:val="28"/>
           <w:szCs w:val="24"/>
         </w:rPr>
-        <w:t xml:space="preserve">Créer un nouveau projet Kotlin. </w:t>
-      </w:r>
-      <w:r>
-        <w:rPr>
-          <w:sz w:val="28"/>
-          <w:szCs w:val="24"/>
-        </w:rPr>
-        <w:t xml:space="preserve">Placer le fichier mp3 présent sur LÉA  ( grand fichier ) dans le dossier storage/self/primary/Music de l’émulateur / de votre téléphone à l’aide du Device Explorer </w:t>
+        <w:t xml:space="preserve">Créer un nouveau projet </w:t>
+      </w:r>
+      <w:proofErr w:type="spellStart"/>
+      <w:r>
+        <w:rPr>
+          <w:sz w:val="28"/>
+          <w:szCs w:val="24"/>
+        </w:rPr>
+        <w:t>Kotlin</w:t>
+      </w:r>
+      <w:proofErr w:type="spellEnd"/>
+      <w:r>
+        <w:rPr>
+          <w:sz w:val="28"/>
+          <w:szCs w:val="24"/>
+        </w:rPr>
+        <w:t xml:space="preserve">. </w:t>
+      </w:r>
+      <w:r>
+        <w:rPr>
+          <w:sz w:val="28"/>
+          <w:szCs w:val="24"/>
+        </w:rPr>
+        <w:t xml:space="preserve">Placer le fichier mp3 présent sur </w:t>
+      </w:r>
+      <w:proofErr w:type="gramStart"/>
+      <w:r>
+        <w:rPr>
+          <w:sz w:val="28"/>
+          <w:szCs w:val="24"/>
+        </w:rPr>
+        <w:t>LÉA  (</w:t>
+      </w:r>
+      <w:proofErr w:type="gramEnd"/>
+      <w:r>
+        <w:rPr>
+          <w:sz w:val="28"/>
+          <w:szCs w:val="24"/>
+        </w:rPr>
+        <w:t xml:space="preserve"> grand </w:t>
+      </w:r>
+      <w:proofErr w:type="gramStart"/>
+      <w:r>
+        <w:rPr>
+          <w:sz w:val="28"/>
+          <w:szCs w:val="24"/>
+        </w:rPr>
+        <w:t>fichier )</w:t>
+      </w:r>
+      <w:proofErr w:type="gramEnd"/>
+      <w:r>
+        <w:rPr>
+          <w:sz w:val="28"/>
+          <w:szCs w:val="24"/>
+        </w:rPr>
+        <w:t xml:space="preserve"> dans le dossier </w:t>
+      </w:r>
+      <w:proofErr w:type="spellStart"/>
+      <w:r>
+        <w:rPr>
+          <w:sz w:val="28"/>
+          <w:szCs w:val="24"/>
+        </w:rPr>
+        <w:t>storage</w:t>
+      </w:r>
+      <w:proofErr w:type="spellEnd"/>
+      <w:r>
+        <w:rPr>
+          <w:sz w:val="28"/>
+          <w:szCs w:val="24"/>
+        </w:rPr>
+        <w:t>/self/</w:t>
+      </w:r>
+      <w:proofErr w:type="spellStart"/>
+      <w:r>
+        <w:rPr>
+          <w:sz w:val="28"/>
+          <w:szCs w:val="24"/>
+        </w:rPr>
+        <w:t>primary</w:t>
+      </w:r>
+      <w:proofErr w:type="spellEnd"/>
+      <w:r>
+        <w:rPr>
+          <w:sz w:val="28"/>
+          <w:szCs w:val="24"/>
+        </w:rPr>
+        <w:t xml:space="preserve">/Music de l’émulateur / de votre téléphone à l’aide du </w:t>
+      </w:r>
+      <w:proofErr w:type="spellStart"/>
+      <w:r>
+        <w:rPr>
+          <w:sz w:val="28"/>
+          <w:szCs w:val="24"/>
+        </w:rPr>
+        <w:t>Device</w:t>
+      </w:r>
+      <w:proofErr w:type="spellEnd"/>
+      <w:r>
+        <w:rPr>
+          <w:sz w:val="28"/>
+          <w:szCs w:val="24"/>
+        </w:rPr>
+        <w:t xml:space="preserve"> Explorer </w:t>
       </w:r>
     </w:p>
     <w:p>
@@ -224,15 +357,40 @@
           <w:sz w:val="28"/>
           <w:szCs w:val="24"/>
         </w:rPr>
-        <w:t xml:space="preserve">POSSIBLE DE DEVOIR </w:t>
-      </w:r>
-      <w:r>
-        <w:rPr>
-          <w:sz w:val="28"/>
-          <w:szCs w:val="24"/>
-        </w:rPr>
-        <w:t xml:space="preserve"> FERMER L'ÉMULATEUR APRÈS AVOIR AJOUTER LE .MP3 ET LE REDÉMARRER  )</w:t>
-      </w:r>
+        <w:t xml:space="preserve">POSSIBLE DE </w:t>
+      </w:r>
+      <w:proofErr w:type="gramStart"/>
+      <w:r>
+        <w:rPr>
+          <w:sz w:val="28"/>
+          <w:szCs w:val="24"/>
+        </w:rPr>
+        <w:t xml:space="preserve">DEVOIR </w:t>
+      </w:r>
+      <w:r>
+        <w:rPr>
+          <w:sz w:val="28"/>
+          <w:szCs w:val="24"/>
+        </w:rPr>
+        <w:t xml:space="preserve"> FERMER</w:t>
+      </w:r>
+      <w:proofErr w:type="gramEnd"/>
+      <w:r>
+        <w:rPr>
+          <w:sz w:val="28"/>
+          <w:szCs w:val="24"/>
+        </w:rPr>
+        <w:t xml:space="preserve"> L'ÉMULATEUR APRÈS AVOIR AJOUTER LE .MP3 ET LE </w:t>
+      </w:r>
+      <w:proofErr w:type="gramStart"/>
+      <w:r>
+        <w:rPr>
+          <w:sz w:val="28"/>
+          <w:szCs w:val="24"/>
+        </w:rPr>
+        <w:t>REDÉMARRER  )</w:t>
+      </w:r>
+      <w:proofErr w:type="gramEnd"/>
     </w:p>
     <w:p>
       <w:pPr>
@@ -308,12 +466,21 @@
           <w:szCs w:val="24"/>
         </w:rPr>
       </w:pPr>
-      <w:r>
-        <w:rPr>
-          <w:sz w:val="28"/>
-          <w:szCs w:val="24"/>
-        </w:rPr>
-        <w:t>Scoped Storage / stockage étendu</w:t>
+      <w:proofErr w:type="spellStart"/>
+      <w:r>
+        <w:rPr>
+          <w:sz w:val="28"/>
+          <w:szCs w:val="24"/>
+        </w:rPr>
+        <w:t>Scoped</w:t>
+      </w:r>
+      <w:proofErr w:type="spellEnd"/>
+      <w:r>
+        <w:rPr>
+          <w:sz w:val="28"/>
+          <w:szCs w:val="24"/>
+        </w:rPr>
+        <w:t xml:space="preserve"> Storage / stockage étendu</w:t>
       </w:r>
     </w:p>
     <w:p>
@@ -334,7 +501,89 @@
           <w:sz w:val="28"/>
           <w:szCs w:val="24"/>
         </w:rPr>
-        <w:t xml:space="preserve">Sous le principe du stockage étendu ( scoped storage ) , plus besoin de demander des permissions dans les dossiers permis ( download, music… ) </w:t>
+        <w:t xml:space="preserve">Sous le principe du stockage étendu </w:t>
+      </w:r>
+      <w:proofErr w:type="gramStart"/>
+      <w:r>
+        <w:rPr>
+          <w:sz w:val="28"/>
+          <w:szCs w:val="24"/>
+        </w:rPr>
+        <w:t xml:space="preserve">( </w:t>
+      </w:r>
+      <w:proofErr w:type="spellStart"/>
+      <w:r>
+        <w:rPr>
+          <w:sz w:val="28"/>
+          <w:szCs w:val="24"/>
+        </w:rPr>
+        <w:t>scoped</w:t>
+      </w:r>
+      <w:proofErr w:type="spellEnd"/>
+      <w:proofErr w:type="gramEnd"/>
+      <w:r>
+        <w:rPr>
+          <w:sz w:val="28"/>
+          <w:szCs w:val="24"/>
+        </w:rPr>
+        <w:t xml:space="preserve"> </w:t>
+      </w:r>
+      <w:proofErr w:type="spellStart"/>
+      <w:proofErr w:type="gramStart"/>
+      <w:r>
+        <w:rPr>
+          <w:sz w:val="28"/>
+          <w:szCs w:val="24"/>
+        </w:rPr>
+        <w:t>storage</w:t>
+      </w:r>
+      <w:proofErr w:type="spellEnd"/>
+      <w:r>
+        <w:rPr>
+          <w:sz w:val="28"/>
+          <w:szCs w:val="24"/>
+        </w:rPr>
+        <w:t xml:space="preserve"> )</w:t>
+      </w:r>
+      <w:proofErr w:type="gramEnd"/>
+      <w:r>
+        <w:rPr>
+          <w:sz w:val="28"/>
+          <w:szCs w:val="24"/>
+        </w:rPr>
+        <w:t xml:space="preserve"> , plus besoin de demander des permissions dans les dossiers permis </w:t>
+      </w:r>
+      <w:proofErr w:type="gramStart"/>
+      <w:r>
+        <w:rPr>
+          <w:sz w:val="28"/>
+          <w:szCs w:val="24"/>
+        </w:rPr>
+        <w:t>( download</w:t>
+      </w:r>
+      <w:proofErr w:type="gramEnd"/>
+      <w:r>
+        <w:rPr>
+          <w:sz w:val="28"/>
+          <w:szCs w:val="24"/>
+        </w:rPr>
+        <w:t>, music</w:t>
+      </w:r>
+      <w:proofErr w:type="gramStart"/>
+      <w:r>
+        <w:rPr>
+          <w:sz w:val="28"/>
+          <w:szCs w:val="24"/>
+        </w:rPr>
+        <w:t>… )</w:t>
+      </w:r>
+      <w:proofErr w:type="gramEnd"/>
+      <w:r>
+        <w:rPr>
+          <w:sz w:val="28"/>
+          <w:szCs w:val="24"/>
+        </w:rPr>
+        <w:t xml:space="preserve"> </w:t>
       </w:r>
     </w:p>
     <w:p>
@@ -421,7 +670,23 @@
           <w:sz w:val="28"/>
           <w:szCs w:val="24"/>
         </w:rPr>
-        <w:t xml:space="preserve">Processus startActivityForResult, pourquoi ? </w:t>
+        <w:t xml:space="preserve">Processus </w:t>
+      </w:r>
+      <w:proofErr w:type="spellStart"/>
+      <w:r>
+        <w:rPr>
+          <w:sz w:val="28"/>
+          <w:szCs w:val="24"/>
+        </w:rPr>
+        <w:t>startActivityForResult</w:t>
+      </w:r>
+      <w:proofErr w:type="spellEnd"/>
+      <w:r>
+        <w:rPr>
+          <w:sz w:val="28"/>
+          <w:szCs w:val="24"/>
+        </w:rPr>
+        <w:t xml:space="preserve">, pourquoi ? </w:t>
       </w:r>
     </w:p>
     <w:p>
@@ -441,6 +706,93 @@
           <w:szCs w:val="24"/>
         </w:rPr>
       </w:pPr>
+      <w:r>
+        <w:rPr>
+          <w:sz w:val="28"/>
+          <w:szCs w:val="24"/>
+        </w:rPr>
+        <w:t xml:space="preserve">La notion du boumerang </w:t>
+      </w:r>
+      <w:r>
+        <w:rPr>
+          <w:sz w:val="28"/>
+          <w:szCs w:val="24"/>
+        </w:rPr>
+        <w:br/>
+      </w:r>
+      <w:proofErr w:type="spellStart"/>
+      <w:r>
+        <w:rPr>
+          <w:sz w:val="28"/>
+          <w:szCs w:val="24"/>
+        </w:rPr>
+        <w:t>parcequon</w:t>
+      </w:r>
+      <w:proofErr w:type="spellEnd"/>
+      <w:r>
+        <w:rPr>
+          <w:sz w:val="28"/>
+          <w:szCs w:val="24"/>
+        </w:rPr>
+        <w:t xml:space="preserve"> </w:t>
+      </w:r>
+      <w:proofErr w:type="spellStart"/>
+      <w:r>
+        <w:rPr>
+          <w:sz w:val="28"/>
+          <w:szCs w:val="24"/>
+        </w:rPr>
+        <w:t>demare</w:t>
+      </w:r>
+      <w:proofErr w:type="spellEnd"/>
+      <w:r>
+        <w:rPr>
+          <w:sz w:val="28"/>
+          <w:szCs w:val="24"/>
+        </w:rPr>
+        <w:t xml:space="preserve"> une nouvelle activité (système de fichiers </w:t>
+      </w:r>
+      <w:proofErr w:type="spellStart"/>
+      <w:proofErr w:type="gramStart"/>
+      <w:r>
+        <w:rPr>
+          <w:sz w:val="28"/>
+          <w:szCs w:val="24"/>
+        </w:rPr>
+        <w:t>d’android</w:t>
+      </w:r>
+      <w:proofErr w:type="spellEnd"/>
+      <w:r>
+        <w:rPr>
+          <w:sz w:val="28"/>
+          <w:szCs w:val="24"/>
+        </w:rPr>
+        <w:t xml:space="preserve"> )</w:t>
+      </w:r>
+      <w:proofErr w:type="gramEnd"/>
+      <w:r>
+        <w:rPr>
+          <w:sz w:val="28"/>
+          <w:szCs w:val="24"/>
+        </w:rPr>
+        <w:t xml:space="preserve"> uniquement pour y </w:t>
+      </w:r>
+      <w:proofErr w:type="spellStart"/>
+      <w:r>
+        <w:rPr>
+          <w:sz w:val="28"/>
+          <w:szCs w:val="24"/>
+        </w:rPr>
+        <w:t>recueilir</w:t>
+      </w:r>
+      <w:proofErr w:type="spellEnd"/>
+      <w:r>
+        <w:rPr>
+          <w:sz w:val="28"/>
+          <w:szCs w:val="24"/>
+        </w:rPr>
+        <w:t xml:space="preserve"> un résultat (la chanson qu’on a choisie) et retourner ce résultat a l’activité initial</w:t>
+      </w:r>
     </w:p>
     <w:p>
       <w:pPr>
@@ -838,6 +1190,22 @@
             </w:rPr>
             <w:t xml:space="preserve"> </w:t>
           </w:r>
+          <w:r>
+            <w:rPr>
+              <w:sz w:val="28"/>
+              <w:szCs w:val="24"/>
+            </w:rPr>
+            <w:t xml:space="preserve">aller : lancer. Lunch, retour : </w:t>
+          </w:r>
+          <w:proofErr w:type="spellStart"/>
+          <w:r>
+            <w:rPr>
+              <w:sz w:val="28"/>
+              <w:szCs w:val="24"/>
+            </w:rPr>
+            <w:t>onActivityResult</w:t>
+          </w:r>
+          <w:proofErr w:type="spellEnd"/>
         </w:sdtContent>
       </w:sdt>
     </w:p>
@@ -894,6 +1262,7 @@
         </w:rPr>
         <w:t>Quels sont les bons flux de données à utiliser ?</w:t>
       </w:r>
+      <w:proofErr w:type="spellStart"/>
       <w:sdt>
         <w:sdtPr>
           <w:rPr>
@@ -904,14 +1273,38 @@
           <w:placeholder>
             <w:docPart w:val="CB7D0781B0734138AC06059D439C9469"/>
           </w:placeholder>
-          <w:showingPlcHdr/>
         </w:sdtPr>
         <w:sdtContent>
           <w:r>
             <w:rPr>
-              <w:rStyle w:val="Textedelespacerserv"/>
+              <w:sz w:val="28"/>
+              <w:szCs w:val="24"/>
             </w:rPr>
-            <w:t>Cliquez ou appuyez ici pour entrer du texte.</w:t>
+            <w:t>FileInputStream</w:t>
+          </w:r>
+          <w:proofErr w:type="spellEnd"/>
+          <w:r>
+            <w:rPr>
+              <w:sz w:val="28"/>
+              <w:szCs w:val="24"/>
+            </w:rPr>
+            <w:t xml:space="preserve">, </w:t>
+          </w:r>
+          <w:proofErr w:type="spellStart"/>
+          <w:r>
+            <w:rPr>
+              <w:sz w:val="28"/>
+              <w:szCs w:val="24"/>
+            </w:rPr>
+            <w:t>BufferedInputStream</w:t>
+          </w:r>
+          <w:proofErr w:type="spellEnd"/>
+          <w:r>
+            <w:rPr>
+              <w:sz w:val="28"/>
+              <w:szCs w:val="24"/>
+            </w:rPr>
+            <w:t xml:space="preserve">  </w:t>
           </w:r>
         </w:sdtContent>
       </w:sdt>
@@ -940,6 +1333,29 @@
         </w:rPr>
         <w:t xml:space="preserve">Comment récupérer l’heure système ? </w:t>
       </w:r>
+      <w:r>
+        <w:rPr>
+          <w:sz w:val="28"/>
+          <w:szCs w:val="24"/>
+        </w:rPr>
+        <w:t>Système .</w:t>
+      </w:r>
+      <w:proofErr w:type="spellStart"/>
+      <w:r>
+        <w:rPr>
+          <w:sz w:val="28"/>
+          <w:szCs w:val="24"/>
+        </w:rPr>
+        <w:t>currentTimeMillis</w:t>
+      </w:r>
+      <w:proofErr w:type="spellEnd"/>
+      <w:r>
+        <w:rPr>
+          <w:sz w:val="28"/>
+          <w:szCs w:val="24"/>
+        </w:rPr>
+        <w:t>()</w:t>
+      </w:r>
     </w:p>
     <w:p>
       <w:pPr>
@@ -981,7 +1397,39 @@
           <w:sz w:val="28"/>
           <w:szCs w:val="24"/>
         </w:rPr>
-        <w:t xml:space="preserve">Temps de lecture du fichier ( sans Buffer ) : </w:t>
+        <w:t xml:space="preserve">Temps de lecture du fichier </w:t>
+      </w:r>
+      <w:proofErr w:type="gramStart"/>
+      <w:r>
+        <w:rPr>
+          <w:sz w:val="28"/>
+          <w:szCs w:val="24"/>
+        </w:rPr>
+        <w:t>( sans</w:t>
+      </w:r>
+      <w:proofErr w:type="gramEnd"/>
+      <w:r>
+        <w:rPr>
+          <w:sz w:val="28"/>
+          <w:szCs w:val="24"/>
+        </w:rPr>
+        <w:t xml:space="preserve"> </w:t>
+      </w:r>
+      <w:proofErr w:type="gramStart"/>
+      <w:r>
+        <w:rPr>
+          <w:sz w:val="28"/>
+          <w:szCs w:val="24"/>
+        </w:rPr>
+        <w:t>Buffer )</w:t>
+      </w:r>
+      <w:proofErr w:type="gramEnd"/>
+      <w:r>
+        <w:rPr>
+          <w:sz w:val="28"/>
+          <w:szCs w:val="24"/>
+        </w:rPr>
+        <w:t xml:space="preserve"> : </w:t>
       </w:r>
     </w:p>
     <w:p>
@@ -1006,7 +1454,39 @@
           <w:sz w:val="28"/>
           <w:szCs w:val="24"/>
         </w:rPr>
-        <w:t xml:space="preserve">Temps de lecture du fichier ( avec Buffer ) : </w:t>
+        <w:t xml:space="preserve">Temps de lecture du fichier </w:t>
+      </w:r>
+      <w:proofErr w:type="gramStart"/>
+      <w:r>
+        <w:rPr>
+          <w:sz w:val="28"/>
+          <w:szCs w:val="24"/>
+        </w:rPr>
+        <w:t>( avec</w:t>
+      </w:r>
+      <w:proofErr w:type="gramEnd"/>
+      <w:r>
+        <w:rPr>
+          <w:sz w:val="28"/>
+          <w:szCs w:val="24"/>
+        </w:rPr>
+        <w:t xml:space="preserve"> </w:t>
+      </w:r>
+      <w:proofErr w:type="gramStart"/>
+      <w:r>
+        <w:rPr>
+          <w:sz w:val="28"/>
+          <w:szCs w:val="24"/>
+        </w:rPr>
+        <w:t>Buffer )</w:t>
+      </w:r>
+      <w:proofErr w:type="gramEnd"/>
+      <w:r>
+        <w:rPr>
+          <w:sz w:val="28"/>
+          <w:szCs w:val="24"/>
+        </w:rPr>
+        <w:t xml:space="preserve"> : </w:t>
       </w:r>
     </w:p>
     <w:p>
@@ -1325,14 +1805,30 @@
             <w:i/>
             <w:color w:val="C00000"/>
           </w:rPr>
-          <w:t xml:space="preserve"> Éric Labont</w:t>
+          <w:t xml:space="preserve"> Éric </w:t>
+        </w:r>
+        <w:proofErr w:type="spellStart"/>
+        <w:r>
+          <w:rPr>
+            <w:i/>
+            <w:color w:val="C00000"/>
+          </w:rPr>
+          <w:t>Labont</w:t>
         </w:r>
         <w:r>
           <w:rPr>
             <w:i/>
             <w:color w:val="C00000"/>
           </w:rPr>
-          <w:t>é, Cégep du Vieux Montréal</w:t>
+          <w:t>é</w:t>
+        </w:r>
+        <w:proofErr w:type="spellEnd"/>
+        <w:r>
+          <w:rPr>
+            <w:i/>
+            <w:color w:val="C00000"/>
+          </w:rPr>
+          <w:t>, Cégep du Vieux Montréal</w:t>
         </w:r>
       </w:p>
     </w:sdtContent>
@@ -6331,6 +6827,7 @@
     <w:rsid w:val="00551778"/>
     <w:rsid w:val="00573376"/>
     <w:rsid w:val="00590121"/>
+    <w:rsid w:val="005E097F"/>
     <w:rsid w:val="00621565"/>
     <w:rsid w:val="0073061A"/>
     <w:rsid w:val="007D79CA"/>
@@ -6340,6 +6837,7 @@
     <w:rsid w:val="00D046B1"/>
     <w:rsid w:val="00D247A3"/>
     <w:rsid w:val="00D261B4"/>
+    <w:rsid w:val="00DA062D"/>
     <w:rsid w:val="00DB3F48"/>
   </w:rsids>
   <m:mathPr>

</xml_diff>

<commit_message>
fini avec les annexe 3 revoir la 3d
</commit_message>
<xml_diff>
--- a/Annexe2/Annexe_2_Importance_dun_buffer.docx
+++ b/Annexe2/Annexe_2_Importance_dun_buffer.docx
@@ -204,7 +204,7 @@
     </w:p>
     <w:p>
       <w:pPr>
-        <w:pStyle w:val="Paragraphedeliste"/>
+        <w:pStyle w:val="ListParagraph"/>
         <w:numPr>
           <w:ilvl w:val="0"/>
           <w:numId w:val="36"/>
@@ -282,6 +282,7 @@
         <w:rPr>
           <w:sz w:val="28"/>
           <w:szCs w:val="24"/>
+          <w:highlight w:val="yellow"/>
         </w:rPr>
         <w:t>storage</w:t>
       </w:r>
@@ -290,6 +291,7 @@
         <w:rPr>
           <w:sz w:val="28"/>
           <w:szCs w:val="24"/>
+          <w:highlight w:val="yellow"/>
         </w:rPr>
         <w:t>/self/</w:t>
       </w:r>
@@ -298,6 +300,7 @@
         <w:rPr>
           <w:sz w:val="28"/>
           <w:szCs w:val="24"/>
+          <w:highlight w:val="yellow"/>
         </w:rPr>
         <w:t>primary</w:t>
       </w:r>
@@ -306,8 +309,16 @@
         <w:rPr>
           <w:sz w:val="28"/>
           <w:szCs w:val="24"/>
-        </w:rPr>
-        <w:t xml:space="preserve">/Music de l’émulateur / de votre téléphone à l’aide du </w:t>
+          <w:highlight w:val="yellow"/>
+        </w:rPr>
+        <w:t>/Music</w:t>
+      </w:r>
+      <w:r>
+        <w:rPr>
+          <w:sz w:val="28"/>
+          <w:szCs w:val="24"/>
+        </w:rPr>
+        <w:t xml:space="preserve"> de l’émulateur / de votre téléphone à l’aide du </w:t>
       </w:r>
       <w:proofErr w:type="spellStart"/>
       <w:r>
@@ -328,7 +339,7 @@
     </w:p>
     <w:p>
       <w:pPr>
-        <w:pStyle w:val="Paragraphedeliste"/>
+        <w:pStyle w:val="ListParagraph"/>
         <w:jc w:val="both"/>
         <w:rPr>
           <w:sz w:val="28"/>
@@ -338,7 +349,7 @@
     </w:p>
     <w:p>
       <w:pPr>
-        <w:pStyle w:val="Paragraphedeliste"/>
+        <w:pStyle w:val="ListParagraph"/>
         <w:jc w:val="both"/>
         <w:rPr>
           <w:sz w:val="28"/>
@@ -411,7 +422,7 @@
     </w:p>
     <w:p>
       <w:pPr>
-        <w:pStyle w:val="Paragraphedeliste"/>
+        <w:pStyle w:val="ListParagraph"/>
         <w:numPr>
           <w:ilvl w:val="0"/>
           <w:numId w:val="36"/>
@@ -432,11 +443,27 @@
       <w:hyperlink r:id="rId7" w:anchor="request-permissions" w:history="1">
         <w:r>
           <w:rPr>
-            <w:rStyle w:val="Lienhypertexte"/>
+            <w:rStyle w:val="Hyperlink"/>
             <w:sz w:val="28"/>
             <w:szCs w:val="24"/>
           </w:rPr>
-          <w:t>processus de permission </w:t>
+          <w:t>processus de pe</w:t>
+        </w:r>
+        <w:r>
+          <w:rPr>
+            <w:rStyle w:val="Hyperlink"/>
+            <w:sz w:val="28"/>
+            <w:szCs w:val="24"/>
+          </w:rPr>
+          <w:t>r</w:t>
+        </w:r>
+        <w:r>
+          <w:rPr>
+            <w:rStyle w:val="Hyperlink"/>
+            <w:sz w:val="28"/>
+            <w:szCs w:val="24"/>
+          </w:rPr>
+          <w:t>mission </w:t>
         </w:r>
       </w:hyperlink>
       <w:r>
@@ -449,16 +476,16 @@
     </w:p>
     <w:p>
       <w:pPr>
-        <w:pStyle w:val="Paragraphedeliste"/>
-        <w:rPr>
-          <w:sz w:val="28"/>
-          <w:szCs w:val="24"/>
-        </w:rPr>
-      </w:pPr>
-    </w:p>
-    <w:p>
-      <w:pPr>
-        <w:pStyle w:val="Paragraphedeliste"/>
+        <w:pStyle w:val="ListParagraph"/>
+        <w:rPr>
+          <w:sz w:val="28"/>
+          <w:szCs w:val="24"/>
+        </w:rPr>
+      </w:pPr>
+    </w:p>
+    <w:p>
+      <w:pPr>
+        <w:pStyle w:val="ListParagraph"/>
         <w:ind w:left="1068"/>
         <w:jc w:val="both"/>
         <w:rPr>
@@ -485,7 +512,7 @@
     </w:p>
     <w:p>
       <w:pPr>
-        <w:pStyle w:val="Paragraphedeliste"/>
+        <w:pStyle w:val="ListParagraph"/>
         <w:numPr>
           <w:ilvl w:val="0"/>
           <w:numId w:val="37"/>
@@ -588,7 +615,7 @@
     </w:p>
     <w:p>
       <w:pPr>
-        <w:pStyle w:val="Paragraphedeliste"/>
+        <w:pStyle w:val="ListParagraph"/>
         <w:numPr>
           <w:ilvl w:val="0"/>
           <w:numId w:val="37"/>
@@ -626,7 +653,7 @@
     </w:p>
     <w:p>
       <w:pPr>
-        <w:pStyle w:val="Paragraphedeliste"/>
+        <w:pStyle w:val="ListParagraph"/>
         <w:numPr>
           <w:ilvl w:val="0"/>
           <w:numId w:val="36"/>
@@ -646,16 +673,16 @@
     </w:p>
     <w:p>
       <w:pPr>
-        <w:pStyle w:val="Paragraphedeliste"/>
-        <w:rPr>
-          <w:sz w:val="28"/>
-          <w:szCs w:val="24"/>
-        </w:rPr>
-      </w:pPr>
-    </w:p>
-    <w:p>
-      <w:pPr>
-        <w:pStyle w:val="Paragraphedeliste"/>
+        <w:pStyle w:val="ListParagraph"/>
+        <w:rPr>
+          <w:sz w:val="28"/>
+          <w:szCs w:val="24"/>
+        </w:rPr>
+      </w:pPr>
+    </w:p>
+    <w:p>
+      <w:pPr>
+        <w:pStyle w:val="ListParagraph"/>
         <w:numPr>
           <w:ilvl w:val="0"/>
           <w:numId w:val="36"/>
@@ -691,16 +718,16 @@
     </w:p>
     <w:p>
       <w:pPr>
-        <w:pStyle w:val="Paragraphedeliste"/>
-        <w:rPr>
-          <w:sz w:val="28"/>
-          <w:szCs w:val="24"/>
-        </w:rPr>
-      </w:pPr>
-    </w:p>
-    <w:p>
-      <w:pPr>
-        <w:pStyle w:val="Paragraphedeliste"/>
+        <w:pStyle w:val="ListParagraph"/>
+        <w:rPr>
+          <w:sz w:val="28"/>
+          <w:szCs w:val="24"/>
+        </w:rPr>
+      </w:pPr>
+    </w:p>
+    <w:p>
+      <w:pPr>
+        <w:pStyle w:val="ListParagraph"/>
         <w:rPr>
           <w:sz w:val="28"/>
           <w:szCs w:val="24"/>
@@ -796,34 +823,34 @@
     </w:p>
     <w:p>
       <w:pPr>
-        <w:pStyle w:val="Paragraphedeliste"/>
-        <w:rPr>
-          <w:sz w:val="28"/>
-          <w:szCs w:val="24"/>
-        </w:rPr>
-      </w:pPr>
-    </w:p>
-    <w:p>
-      <w:pPr>
-        <w:pStyle w:val="Paragraphedeliste"/>
-        <w:rPr>
-          <w:sz w:val="28"/>
-          <w:szCs w:val="24"/>
-        </w:rPr>
-      </w:pPr>
-    </w:p>
-    <w:p>
-      <w:pPr>
-        <w:pStyle w:val="Paragraphedeliste"/>
-        <w:rPr>
-          <w:sz w:val="28"/>
-          <w:szCs w:val="24"/>
-        </w:rPr>
-      </w:pPr>
-    </w:p>
-    <w:p>
-      <w:pPr>
-        <w:pStyle w:val="Paragraphedeliste"/>
+        <w:pStyle w:val="ListParagraph"/>
+        <w:rPr>
+          <w:sz w:val="28"/>
+          <w:szCs w:val="24"/>
+        </w:rPr>
+      </w:pPr>
+    </w:p>
+    <w:p>
+      <w:pPr>
+        <w:pStyle w:val="ListParagraph"/>
+        <w:rPr>
+          <w:sz w:val="28"/>
+          <w:szCs w:val="24"/>
+        </w:rPr>
+      </w:pPr>
+    </w:p>
+    <w:p>
+      <w:pPr>
+        <w:pStyle w:val="ListParagraph"/>
+        <w:rPr>
+          <w:sz w:val="28"/>
+          <w:szCs w:val="24"/>
+        </w:rPr>
+      </w:pPr>
+    </w:p>
+    <w:p>
+      <w:pPr>
+        <w:pStyle w:val="ListParagraph"/>
         <w:rPr>
           <w:sz w:val="28"/>
           <w:szCs w:val="24"/>
@@ -839,322 +866,322 @@
     </w:p>
     <w:p>
       <w:pPr>
-        <w:pStyle w:val="Paragraphedeliste"/>
-        <w:rPr>
-          <w:sz w:val="28"/>
-          <w:szCs w:val="24"/>
-        </w:rPr>
-      </w:pPr>
-    </w:p>
-    <w:p>
-      <w:pPr>
-        <w:pStyle w:val="Paragraphedeliste"/>
-        <w:rPr>
-          <w:sz w:val="28"/>
-          <w:szCs w:val="24"/>
-        </w:rPr>
-      </w:pPr>
-    </w:p>
-    <w:p>
-      <w:pPr>
-        <w:pStyle w:val="Paragraphedeliste"/>
-        <w:rPr>
-          <w:sz w:val="28"/>
-          <w:szCs w:val="24"/>
-        </w:rPr>
-      </w:pPr>
-    </w:p>
-    <w:p>
-      <w:pPr>
-        <w:pStyle w:val="Paragraphedeliste"/>
-        <w:rPr>
-          <w:sz w:val="28"/>
-          <w:szCs w:val="24"/>
-        </w:rPr>
-      </w:pPr>
-    </w:p>
-    <w:p>
-      <w:pPr>
-        <w:pStyle w:val="Paragraphedeliste"/>
-        <w:rPr>
-          <w:sz w:val="28"/>
-          <w:szCs w:val="24"/>
-        </w:rPr>
-      </w:pPr>
-    </w:p>
-    <w:p>
-      <w:pPr>
-        <w:pStyle w:val="Paragraphedeliste"/>
-        <w:rPr>
-          <w:sz w:val="28"/>
-          <w:szCs w:val="24"/>
-        </w:rPr>
-      </w:pPr>
-    </w:p>
-    <w:p>
-      <w:pPr>
-        <w:pStyle w:val="Paragraphedeliste"/>
-        <w:rPr>
-          <w:sz w:val="28"/>
-          <w:szCs w:val="24"/>
-        </w:rPr>
-      </w:pPr>
-    </w:p>
-    <w:p>
-      <w:pPr>
-        <w:pStyle w:val="Paragraphedeliste"/>
-        <w:rPr>
-          <w:sz w:val="28"/>
-          <w:szCs w:val="24"/>
-        </w:rPr>
-      </w:pPr>
-    </w:p>
-    <w:p>
-      <w:pPr>
-        <w:pStyle w:val="Paragraphedeliste"/>
-        <w:rPr>
-          <w:sz w:val="28"/>
-          <w:szCs w:val="24"/>
-        </w:rPr>
-      </w:pPr>
-    </w:p>
-    <w:p>
-      <w:pPr>
-        <w:pStyle w:val="Paragraphedeliste"/>
-        <w:rPr>
-          <w:sz w:val="28"/>
-          <w:szCs w:val="24"/>
-        </w:rPr>
-      </w:pPr>
-    </w:p>
-    <w:p>
-      <w:pPr>
-        <w:pStyle w:val="Paragraphedeliste"/>
-        <w:rPr>
-          <w:sz w:val="28"/>
-          <w:szCs w:val="24"/>
-        </w:rPr>
-      </w:pPr>
-    </w:p>
-    <w:p>
-      <w:pPr>
-        <w:pStyle w:val="Paragraphedeliste"/>
-        <w:rPr>
-          <w:sz w:val="28"/>
-          <w:szCs w:val="24"/>
-        </w:rPr>
-      </w:pPr>
-    </w:p>
-    <w:p>
-      <w:pPr>
-        <w:pStyle w:val="Paragraphedeliste"/>
-        <w:rPr>
-          <w:sz w:val="28"/>
-          <w:szCs w:val="24"/>
-        </w:rPr>
-      </w:pPr>
-    </w:p>
-    <w:p>
-      <w:pPr>
-        <w:pStyle w:val="Paragraphedeliste"/>
-        <w:rPr>
-          <w:sz w:val="28"/>
-          <w:szCs w:val="24"/>
-        </w:rPr>
-      </w:pPr>
-    </w:p>
-    <w:p>
-      <w:pPr>
-        <w:pStyle w:val="Paragraphedeliste"/>
-        <w:rPr>
-          <w:sz w:val="28"/>
-          <w:szCs w:val="24"/>
-        </w:rPr>
-      </w:pPr>
-    </w:p>
-    <w:p>
-      <w:pPr>
-        <w:pStyle w:val="Paragraphedeliste"/>
-        <w:rPr>
-          <w:sz w:val="28"/>
-          <w:szCs w:val="24"/>
-        </w:rPr>
-      </w:pPr>
-    </w:p>
-    <w:p>
-      <w:pPr>
-        <w:pStyle w:val="Paragraphedeliste"/>
-        <w:rPr>
-          <w:sz w:val="28"/>
-          <w:szCs w:val="24"/>
-        </w:rPr>
-      </w:pPr>
-    </w:p>
-    <w:p>
-      <w:pPr>
-        <w:pStyle w:val="Paragraphedeliste"/>
-        <w:rPr>
-          <w:sz w:val="28"/>
-          <w:szCs w:val="24"/>
-        </w:rPr>
-      </w:pPr>
-    </w:p>
-    <w:p>
-      <w:pPr>
-        <w:pStyle w:val="Paragraphedeliste"/>
-        <w:rPr>
-          <w:sz w:val="28"/>
-          <w:szCs w:val="24"/>
-        </w:rPr>
-      </w:pPr>
-    </w:p>
-    <w:p>
-      <w:pPr>
-        <w:pStyle w:val="Paragraphedeliste"/>
-        <w:rPr>
-          <w:sz w:val="28"/>
-          <w:szCs w:val="24"/>
-        </w:rPr>
-      </w:pPr>
-    </w:p>
-    <w:p>
-      <w:pPr>
-        <w:pStyle w:val="Paragraphedeliste"/>
-        <w:rPr>
-          <w:sz w:val="28"/>
-          <w:szCs w:val="24"/>
-        </w:rPr>
-      </w:pPr>
-    </w:p>
-    <w:p>
-      <w:pPr>
-        <w:pStyle w:val="Paragraphedeliste"/>
-        <w:rPr>
-          <w:sz w:val="28"/>
-          <w:szCs w:val="24"/>
-        </w:rPr>
-      </w:pPr>
-    </w:p>
-    <w:p>
-      <w:pPr>
-        <w:pStyle w:val="Paragraphedeliste"/>
-        <w:rPr>
-          <w:sz w:val="28"/>
-          <w:szCs w:val="24"/>
-        </w:rPr>
-      </w:pPr>
-    </w:p>
-    <w:p>
-      <w:pPr>
-        <w:pStyle w:val="Paragraphedeliste"/>
-        <w:rPr>
-          <w:sz w:val="28"/>
-          <w:szCs w:val="24"/>
-        </w:rPr>
-      </w:pPr>
-    </w:p>
-    <w:p>
-      <w:pPr>
-        <w:pStyle w:val="Paragraphedeliste"/>
-        <w:rPr>
-          <w:sz w:val="28"/>
-          <w:szCs w:val="24"/>
-        </w:rPr>
-      </w:pPr>
-    </w:p>
-    <w:p>
-      <w:pPr>
-        <w:pStyle w:val="Paragraphedeliste"/>
-        <w:rPr>
-          <w:sz w:val="28"/>
-          <w:szCs w:val="24"/>
-        </w:rPr>
-      </w:pPr>
-    </w:p>
-    <w:p>
-      <w:pPr>
-        <w:pStyle w:val="Paragraphedeliste"/>
-        <w:rPr>
-          <w:sz w:val="28"/>
-          <w:szCs w:val="24"/>
-        </w:rPr>
-      </w:pPr>
-    </w:p>
-    <w:p>
-      <w:pPr>
-        <w:pStyle w:val="Paragraphedeliste"/>
-        <w:rPr>
-          <w:sz w:val="28"/>
-          <w:szCs w:val="24"/>
-        </w:rPr>
-      </w:pPr>
-    </w:p>
-    <w:p>
-      <w:pPr>
-        <w:pStyle w:val="Paragraphedeliste"/>
-        <w:rPr>
-          <w:sz w:val="28"/>
-          <w:szCs w:val="24"/>
-        </w:rPr>
-      </w:pPr>
-    </w:p>
-    <w:p>
-      <w:pPr>
-        <w:pStyle w:val="Paragraphedeliste"/>
-        <w:rPr>
-          <w:sz w:val="28"/>
-          <w:szCs w:val="24"/>
-        </w:rPr>
-      </w:pPr>
-    </w:p>
-    <w:p>
-      <w:pPr>
-        <w:pStyle w:val="Paragraphedeliste"/>
-        <w:rPr>
-          <w:sz w:val="28"/>
-          <w:szCs w:val="24"/>
-        </w:rPr>
-      </w:pPr>
-    </w:p>
-    <w:p>
-      <w:pPr>
-        <w:pStyle w:val="Paragraphedeliste"/>
-        <w:rPr>
-          <w:sz w:val="28"/>
-          <w:szCs w:val="24"/>
-        </w:rPr>
-      </w:pPr>
-    </w:p>
-    <w:p>
-      <w:pPr>
-        <w:pStyle w:val="Paragraphedeliste"/>
-        <w:rPr>
-          <w:sz w:val="28"/>
-          <w:szCs w:val="24"/>
-        </w:rPr>
-      </w:pPr>
-    </w:p>
-    <w:p>
-      <w:pPr>
-        <w:pStyle w:val="Paragraphedeliste"/>
-        <w:rPr>
-          <w:sz w:val="28"/>
-          <w:szCs w:val="24"/>
-        </w:rPr>
-      </w:pPr>
-    </w:p>
-    <w:p>
-      <w:pPr>
-        <w:pStyle w:val="Paragraphedeliste"/>
-        <w:rPr>
-          <w:sz w:val="28"/>
-          <w:szCs w:val="24"/>
-        </w:rPr>
-      </w:pPr>
-    </w:p>
-    <w:p>
-      <w:pPr>
-        <w:pStyle w:val="Paragraphedeliste"/>
+        <w:pStyle w:val="ListParagraph"/>
+        <w:rPr>
+          <w:sz w:val="28"/>
+          <w:szCs w:val="24"/>
+        </w:rPr>
+      </w:pPr>
+    </w:p>
+    <w:p>
+      <w:pPr>
+        <w:pStyle w:val="ListParagraph"/>
+        <w:rPr>
+          <w:sz w:val="28"/>
+          <w:szCs w:val="24"/>
+        </w:rPr>
+      </w:pPr>
+    </w:p>
+    <w:p>
+      <w:pPr>
+        <w:pStyle w:val="ListParagraph"/>
+        <w:rPr>
+          <w:sz w:val="28"/>
+          <w:szCs w:val="24"/>
+        </w:rPr>
+      </w:pPr>
+    </w:p>
+    <w:p>
+      <w:pPr>
+        <w:pStyle w:val="ListParagraph"/>
+        <w:rPr>
+          <w:sz w:val="28"/>
+          <w:szCs w:val="24"/>
+        </w:rPr>
+      </w:pPr>
+    </w:p>
+    <w:p>
+      <w:pPr>
+        <w:pStyle w:val="ListParagraph"/>
+        <w:rPr>
+          <w:sz w:val="28"/>
+          <w:szCs w:val="24"/>
+        </w:rPr>
+      </w:pPr>
+    </w:p>
+    <w:p>
+      <w:pPr>
+        <w:pStyle w:val="ListParagraph"/>
+        <w:rPr>
+          <w:sz w:val="28"/>
+          <w:szCs w:val="24"/>
+        </w:rPr>
+      </w:pPr>
+    </w:p>
+    <w:p>
+      <w:pPr>
+        <w:pStyle w:val="ListParagraph"/>
+        <w:rPr>
+          <w:sz w:val="28"/>
+          <w:szCs w:val="24"/>
+        </w:rPr>
+      </w:pPr>
+    </w:p>
+    <w:p>
+      <w:pPr>
+        <w:pStyle w:val="ListParagraph"/>
+        <w:rPr>
+          <w:sz w:val="28"/>
+          <w:szCs w:val="24"/>
+        </w:rPr>
+      </w:pPr>
+    </w:p>
+    <w:p>
+      <w:pPr>
+        <w:pStyle w:val="ListParagraph"/>
+        <w:rPr>
+          <w:sz w:val="28"/>
+          <w:szCs w:val="24"/>
+        </w:rPr>
+      </w:pPr>
+    </w:p>
+    <w:p>
+      <w:pPr>
+        <w:pStyle w:val="ListParagraph"/>
+        <w:rPr>
+          <w:sz w:val="28"/>
+          <w:szCs w:val="24"/>
+        </w:rPr>
+      </w:pPr>
+    </w:p>
+    <w:p>
+      <w:pPr>
+        <w:pStyle w:val="ListParagraph"/>
+        <w:rPr>
+          <w:sz w:val="28"/>
+          <w:szCs w:val="24"/>
+        </w:rPr>
+      </w:pPr>
+    </w:p>
+    <w:p>
+      <w:pPr>
+        <w:pStyle w:val="ListParagraph"/>
+        <w:rPr>
+          <w:sz w:val="28"/>
+          <w:szCs w:val="24"/>
+        </w:rPr>
+      </w:pPr>
+    </w:p>
+    <w:p>
+      <w:pPr>
+        <w:pStyle w:val="ListParagraph"/>
+        <w:rPr>
+          <w:sz w:val="28"/>
+          <w:szCs w:val="24"/>
+        </w:rPr>
+      </w:pPr>
+    </w:p>
+    <w:p>
+      <w:pPr>
+        <w:pStyle w:val="ListParagraph"/>
+        <w:rPr>
+          <w:sz w:val="28"/>
+          <w:szCs w:val="24"/>
+        </w:rPr>
+      </w:pPr>
+    </w:p>
+    <w:p>
+      <w:pPr>
+        <w:pStyle w:val="ListParagraph"/>
+        <w:rPr>
+          <w:sz w:val="28"/>
+          <w:szCs w:val="24"/>
+        </w:rPr>
+      </w:pPr>
+    </w:p>
+    <w:p>
+      <w:pPr>
+        <w:pStyle w:val="ListParagraph"/>
+        <w:rPr>
+          <w:sz w:val="28"/>
+          <w:szCs w:val="24"/>
+        </w:rPr>
+      </w:pPr>
+    </w:p>
+    <w:p>
+      <w:pPr>
+        <w:pStyle w:val="ListParagraph"/>
+        <w:rPr>
+          <w:sz w:val="28"/>
+          <w:szCs w:val="24"/>
+        </w:rPr>
+      </w:pPr>
+    </w:p>
+    <w:p>
+      <w:pPr>
+        <w:pStyle w:val="ListParagraph"/>
+        <w:rPr>
+          <w:sz w:val="28"/>
+          <w:szCs w:val="24"/>
+        </w:rPr>
+      </w:pPr>
+    </w:p>
+    <w:p>
+      <w:pPr>
+        <w:pStyle w:val="ListParagraph"/>
+        <w:rPr>
+          <w:sz w:val="28"/>
+          <w:szCs w:val="24"/>
+        </w:rPr>
+      </w:pPr>
+    </w:p>
+    <w:p>
+      <w:pPr>
+        <w:pStyle w:val="ListParagraph"/>
+        <w:rPr>
+          <w:sz w:val="28"/>
+          <w:szCs w:val="24"/>
+        </w:rPr>
+      </w:pPr>
+    </w:p>
+    <w:p>
+      <w:pPr>
+        <w:pStyle w:val="ListParagraph"/>
+        <w:rPr>
+          <w:sz w:val="28"/>
+          <w:szCs w:val="24"/>
+        </w:rPr>
+      </w:pPr>
+    </w:p>
+    <w:p>
+      <w:pPr>
+        <w:pStyle w:val="ListParagraph"/>
+        <w:rPr>
+          <w:sz w:val="28"/>
+          <w:szCs w:val="24"/>
+        </w:rPr>
+      </w:pPr>
+    </w:p>
+    <w:p>
+      <w:pPr>
+        <w:pStyle w:val="ListParagraph"/>
+        <w:rPr>
+          <w:sz w:val="28"/>
+          <w:szCs w:val="24"/>
+        </w:rPr>
+      </w:pPr>
+    </w:p>
+    <w:p>
+      <w:pPr>
+        <w:pStyle w:val="ListParagraph"/>
+        <w:rPr>
+          <w:sz w:val="28"/>
+          <w:szCs w:val="24"/>
+        </w:rPr>
+      </w:pPr>
+    </w:p>
+    <w:p>
+      <w:pPr>
+        <w:pStyle w:val="ListParagraph"/>
+        <w:rPr>
+          <w:sz w:val="28"/>
+          <w:szCs w:val="24"/>
+        </w:rPr>
+      </w:pPr>
+    </w:p>
+    <w:p>
+      <w:pPr>
+        <w:pStyle w:val="ListParagraph"/>
+        <w:rPr>
+          <w:sz w:val="28"/>
+          <w:szCs w:val="24"/>
+        </w:rPr>
+      </w:pPr>
+    </w:p>
+    <w:p>
+      <w:pPr>
+        <w:pStyle w:val="ListParagraph"/>
+        <w:rPr>
+          <w:sz w:val="28"/>
+          <w:szCs w:val="24"/>
+        </w:rPr>
+      </w:pPr>
+    </w:p>
+    <w:p>
+      <w:pPr>
+        <w:pStyle w:val="ListParagraph"/>
+        <w:rPr>
+          <w:sz w:val="28"/>
+          <w:szCs w:val="24"/>
+        </w:rPr>
+      </w:pPr>
+    </w:p>
+    <w:p>
+      <w:pPr>
+        <w:pStyle w:val="ListParagraph"/>
+        <w:rPr>
+          <w:sz w:val="28"/>
+          <w:szCs w:val="24"/>
+        </w:rPr>
+      </w:pPr>
+    </w:p>
+    <w:p>
+      <w:pPr>
+        <w:pStyle w:val="ListParagraph"/>
+        <w:rPr>
+          <w:sz w:val="28"/>
+          <w:szCs w:val="24"/>
+        </w:rPr>
+      </w:pPr>
+    </w:p>
+    <w:p>
+      <w:pPr>
+        <w:pStyle w:val="ListParagraph"/>
+        <w:rPr>
+          <w:sz w:val="28"/>
+          <w:szCs w:val="24"/>
+        </w:rPr>
+      </w:pPr>
+    </w:p>
+    <w:p>
+      <w:pPr>
+        <w:pStyle w:val="ListParagraph"/>
+        <w:rPr>
+          <w:sz w:val="28"/>
+          <w:szCs w:val="24"/>
+        </w:rPr>
+      </w:pPr>
+    </w:p>
+    <w:p>
+      <w:pPr>
+        <w:pStyle w:val="ListParagraph"/>
+        <w:rPr>
+          <w:sz w:val="28"/>
+          <w:szCs w:val="24"/>
+        </w:rPr>
+      </w:pPr>
+    </w:p>
+    <w:p>
+      <w:pPr>
+        <w:pStyle w:val="ListParagraph"/>
+        <w:rPr>
+          <w:sz w:val="28"/>
+          <w:szCs w:val="24"/>
+        </w:rPr>
+      </w:pPr>
+    </w:p>
+    <w:p>
+      <w:pPr>
+        <w:pStyle w:val="ListParagraph"/>
+        <w:rPr>
+          <w:sz w:val="28"/>
+          <w:szCs w:val="24"/>
+        </w:rPr>
+      </w:pPr>
+    </w:p>
+    <w:p>
+      <w:pPr>
+        <w:pStyle w:val="ListParagraph"/>
         <w:numPr>
           <w:ilvl w:val="0"/>
           <w:numId w:val="36"/>
@@ -1211,16 +1238,16 @@
     </w:p>
     <w:p>
       <w:pPr>
-        <w:pStyle w:val="Paragraphedeliste"/>
-        <w:rPr>
-          <w:sz w:val="28"/>
-          <w:szCs w:val="24"/>
-        </w:rPr>
-      </w:pPr>
-    </w:p>
-    <w:p>
-      <w:pPr>
-        <w:pStyle w:val="Paragraphedeliste"/>
+        <w:pStyle w:val="ListParagraph"/>
+        <w:rPr>
+          <w:sz w:val="28"/>
+          <w:szCs w:val="24"/>
+        </w:rPr>
+      </w:pPr>
+    </w:p>
+    <w:p>
+      <w:pPr>
+        <w:pStyle w:val="ListParagraph"/>
         <w:numPr>
           <w:ilvl w:val="0"/>
           <w:numId w:val="36"/>
@@ -1240,16 +1267,16 @@
     </w:p>
     <w:p>
       <w:pPr>
-        <w:pStyle w:val="Paragraphedeliste"/>
-        <w:rPr>
-          <w:sz w:val="28"/>
-          <w:szCs w:val="24"/>
-        </w:rPr>
-      </w:pPr>
-    </w:p>
-    <w:p>
-      <w:pPr>
-        <w:pStyle w:val="Paragraphedeliste"/>
+        <w:pStyle w:val="ListParagraph"/>
+        <w:rPr>
+          <w:sz w:val="28"/>
+          <w:szCs w:val="24"/>
+        </w:rPr>
+      </w:pPr>
+    </w:p>
+    <w:p>
+      <w:pPr>
+        <w:pStyle w:val="ListParagraph"/>
         <w:rPr>
           <w:sz w:val="28"/>
           <w:szCs w:val="24"/>
@@ -1311,16 +1338,16 @@
     </w:p>
     <w:p>
       <w:pPr>
-        <w:pStyle w:val="Paragraphedeliste"/>
-        <w:rPr>
-          <w:sz w:val="28"/>
-          <w:szCs w:val="24"/>
-        </w:rPr>
-      </w:pPr>
-    </w:p>
-    <w:p>
-      <w:pPr>
-        <w:pStyle w:val="Paragraphedeliste"/>
+        <w:pStyle w:val="ListParagraph"/>
+        <w:rPr>
+          <w:sz w:val="28"/>
+          <w:szCs w:val="24"/>
+        </w:rPr>
+      </w:pPr>
+    </w:p>
+    <w:p>
+      <w:pPr>
+        <w:pStyle w:val="ListParagraph"/>
         <w:rPr>
           <w:sz w:val="28"/>
           <w:szCs w:val="24"/>
@@ -1359,34 +1386,34 @@
     </w:p>
     <w:p>
       <w:pPr>
-        <w:pStyle w:val="Paragraphedeliste"/>
-        <w:rPr>
-          <w:sz w:val="28"/>
-          <w:szCs w:val="24"/>
-        </w:rPr>
-      </w:pPr>
-    </w:p>
-    <w:p>
-      <w:pPr>
-        <w:pStyle w:val="Paragraphedeliste"/>
-        <w:rPr>
-          <w:sz w:val="28"/>
-          <w:szCs w:val="24"/>
-        </w:rPr>
-      </w:pPr>
-    </w:p>
-    <w:p>
-      <w:pPr>
-        <w:pStyle w:val="Paragraphedeliste"/>
-        <w:rPr>
-          <w:sz w:val="28"/>
-          <w:szCs w:val="24"/>
-        </w:rPr>
-      </w:pPr>
-    </w:p>
-    <w:p>
-      <w:pPr>
-        <w:pStyle w:val="Paragraphedeliste"/>
+        <w:pStyle w:val="ListParagraph"/>
+        <w:rPr>
+          <w:sz w:val="28"/>
+          <w:szCs w:val="24"/>
+        </w:rPr>
+      </w:pPr>
+    </w:p>
+    <w:p>
+      <w:pPr>
+        <w:pStyle w:val="ListParagraph"/>
+        <w:rPr>
+          <w:sz w:val="28"/>
+          <w:szCs w:val="24"/>
+        </w:rPr>
+      </w:pPr>
+    </w:p>
+    <w:p>
+      <w:pPr>
+        <w:pStyle w:val="ListParagraph"/>
+        <w:rPr>
+          <w:sz w:val="28"/>
+          <w:szCs w:val="24"/>
+        </w:rPr>
+      </w:pPr>
+    </w:p>
+    <w:p>
+      <w:pPr>
+        <w:pStyle w:val="ListParagraph"/>
         <w:rPr>
           <w:sz w:val="28"/>
           <w:szCs w:val="24"/>
@@ -1434,16 +1461,16 @@
     </w:p>
     <w:p>
       <w:pPr>
-        <w:pStyle w:val="Paragraphedeliste"/>
-        <w:rPr>
-          <w:sz w:val="28"/>
-          <w:szCs w:val="24"/>
-        </w:rPr>
-      </w:pPr>
-    </w:p>
-    <w:p>
-      <w:pPr>
-        <w:pStyle w:val="Paragraphedeliste"/>
+        <w:pStyle w:val="ListParagraph"/>
+        <w:rPr>
+          <w:sz w:val="28"/>
+          <w:szCs w:val="24"/>
+        </w:rPr>
+      </w:pPr>
+    </w:p>
+    <w:p>
+      <w:pPr>
+        <w:pStyle w:val="ListParagraph"/>
         <w:rPr>
           <w:sz w:val="28"/>
           <w:szCs w:val="24"/>
@@ -1548,7 +1575,7 @@
 <w:ftr xmlns:wpc="http://schemas.microsoft.com/office/word/2010/wordprocessingCanvas" xmlns:cx="http://schemas.microsoft.com/office/drawing/2014/chartex" xmlns:cx1="http://schemas.microsoft.com/office/drawing/2015/9/8/chartex" xmlns:cx2="http://schemas.microsoft.com/office/drawing/2015/10/21/chartex" xmlns:cx3="http://schemas.microsoft.com/office/drawing/2016/5/9/chartex" xmlns:cx4="http://schemas.microsoft.com/office/drawing/2016/5/10/chartex" xmlns:cx5="http://schemas.microsoft.com/office/drawing/2016/5/11/chartex" xmlns:cx6="http://schemas.microsoft.com/office/drawing/2016/5/12/chartex" xmlns:cx7="http://schemas.microsoft.com/office/drawing/2016/5/13/chartex" xmlns:cx8="http://schemas.microsoft.com/office/drawing/2016/5/14/chartex" xmlns:mc="http://schemas.openxmlformats.org/markup-compatibility/2006" xmlns:aink="http://schemas.microsoft.com/office/drawing/2016/ink" xmlns:am3d="http://schemas.microsoft.com/office/drawing/2017/model3d" xmlns:o="urn:schemas-microsoft-com:office:office" xmlns:oel="http://schemas.microsoft.com/office/2019/extlst" xmlns:r="http://schemas.openxmlformats.org/officeDocument/2006/relationships" xmlns:m="http://schemas.openxmlformats.org/officeDocument/2006/math" xmlns:v="urn:schemas-microsoft-com:vml" xmlns:wp14="http://schemas.microsoft.com/office/word/2010/wordprocessingDrawing" xmlns:wp="http://schemas.openxmlformats.org/drawingml/2006/wordprocessingDrawing" xmlns:w10="urn:schemas-microsoft-com:office:word" xmlns:w="http://schemas.openxmlformats.org/wordprocessingml/2006/main" xmlns:w14="http://schemas.microsoft.com/office/word/2010/wordml" xmlns:w15="http://schemas.microsoft.com/office/word/2012/wordml" xmlns:w16cex="http://schemas.microsoft.com/office/word/2018/wordml/cex" xmlns:w16cid="http://schemas.microsoft.com/office/word/2016/wordml/cid" xmlns:w16="http://schemas.microsoft.com/office/word/2018/wordml" xmlns:w16du="http://schemas.microsoft.com/office/word/2023/wordml/word16du" xmlns:w16sdtdh="http://schemas.microsoft.com/office/word/2020/wordml/sdtdatahash" xmlns:w16sdtfl="http://schemas.microsoft.com/office/word/2024/wordml/sdtformatlock" xmlns:w16se="http://schemas.microsoft.com/office/word/2015/wordml/symex" xmlns:wpg="http://schemas.microsoft.com/office/word/2010/wordprocessingGroup" xmlns:wpi="http://schemas.microsoft.com/office/word/2010/wordprocessingInk" xmlns:wne="http://schemas.microsoft.com/office/word/2006/wordml" xmlns:wps="http://schemas.microsoft.com/office/word/2010/wordprocessingShape" mc:Ignorable="w14 w15 w16se w16cid w16 w16cex w16sdtdh w16sdtfl w16du wp14">
   <w:p>
     <w:pPr>
-      <w:pStyle w:val="Pieddepage"/>
+      <w:pStyle w:val="Footer"/>
     </w:pPr>
   </w:p>
 </w:ftr>
@@ -1573,7 +1600,7 @@
     <w:sdtContent>
       <w:p>
         <w:pPr>
-          <w:pStyle w:val="Pieddepage"/>
+          <w:pStyle w:val="Footer"/>
           <w:jc w:val="center"/>
           <w:rPr>
             <w:i/>
@@ -1840,7 +1867,7 @@
 <w:ftr xmlns:wpc="http://schemas.microsoft.com/office/word/2010/wordprocessingCanvas" xmlns:cx="http://schemas.microsoft.com/office/drawing/2014/chartex" xmlns:cx1="http://schemas.microsoft.com/office/drawing/2015/9/8/chartex" xmlns:cx2="http://schemas.microsoft.com/office/drawing/2015/10/21/chartex" xmlns:cx3="http://schemas.microsoft.com/office/drawing/2016/5/9/chartex" xmlns:cx4="http://schemas.microsoft.com/office/drawing/2016/5/10/chartex" xmlns:cx5="http://schemas.microsoft.com/office/drawing/2016/5/11/chartex" xmlns:cx6="http://schemas.microsoft.com/office/drawing/2016/5/12/chartex" xmlns:cx7="http://schemas.microsoft.com/office/drawing/2016/5/13/chartex" xmlns:cx8="http://schemas.microsoft.com/office/drawing/2016/5/14/chartex" xmlns:mc="http://schemas.openxmlformats.org/markup-compatibility/2006" xmlns:aink="http://schemas.microsoft.com/office/drawing/2016/ink" xmlns:am3d="http://schemas.microsoft.com/office/drawing/2017/model3d" xmlns:o="urn:schemas-microsoft-com:office:office" xmlns:oel="http://schemas.microsoft.com/office/2019/extlst" xmlns:r="http://schemas.openxmlformats.org/officeDocument/2006/relationships" xmlns:m="http://schemas.openxmlformats.org/officeDocument/2006/math" xmlns:v="urn:schemas-microsoft-com:vml" xmlns:wp14="http://schemas.microsoft.com/office/word/2010/wordprocessingDrawing" xmlns:wp="http://schemas.openxmlformats.org/drawingml/2006/wordprocessingDrawing" xmlns:w10="urn:schemas-microsoft-com:office:word" xmlns:w="http://schemas.openxmlformats.org/wordprocessingml/2006/main" xmlns:w14="http://schemas.microsoft.com/office/word/2010/wordml" xmlns:w15="http://schemas.microsoft.com/office/word/2012/wordml" xmlns:w16cex="http://schemas.microsoft.com/office/word/2018/wordml/cex" xmlns:w16cid="http://schemas.microsoft.com/office/word/2016/wordml/cid" xmlns:w16="http://schemas.microsoft.com/office/word/2018/wordml" xmlns:w16du="http://schemas.microsoft.com/office/word/2023/wordml/word16du" xmlns:w16sdtdh="http://schemas.microsoft.com/office/word/2020/wordml/sdtdatahash" xmlns:w16sdtfl="http://schemas.microsoft.com/office/word/2024/wordml/sdtformatlock" xmlns:w16se="http://schemas.microsoft.com/office/word/2015/wordml/symex" xmlns:wpg="http://schemas.microsoft.com/office/word/2010/wordprocessingGroup" xmlns:wpi="http://schemas.microsoft.com/office/word/2010/wordprocessingInk" xmlns:wne="http://schemas.microsoft.com/office/word/2006/wordml" xmlns:wps="http://schemas.microsoft.com/office/word/2010/wordprocessingShape" mc:Ignorable="w14 w15 w16se w16cid w16 w16cex w16sdtdh w16sdtfl w16du wp14">
   <w:p>
     <w:pPr>
-      <w:pStyle w:val="Pieddepage"/>
+      <w:pStyle w:val="Footer"/>
     </w:pPr>
   </w:p>
 </w:ftr>
@@ -1875,7 +1902,7 @@
 <w:hdr xmlns:wpc="http://schemas.microsoft.com/office/word/2010/wordprocessingCanvas" xmlns:cx="http://schemas.microsoft.com/office/drawing/2014/chartex" xmlns:cx1="http://schemas.microsoft.com/office/drawing/2015/9/8/chartex" xmlns:cx2="http://schemas.microsoft.com/office/drawing/2015/10/21/chartex" xmlns:cx3="http://schemas.microsoft.com/office/drawing/2016/5/9/chartex" xmlns:cx4="http://schemas.microsoft.com/office/drawing/2016/5/10/chartex" xmlns:cx5="http://schemas.microsoft.com/office/drawing/2016/5/11/chartex" xmlns:cx6="http://schemas.microsoft.com/office/drawing/2016/5/12/chartex" xmlns:cx7="http://schemas.microsoft.com/office/drawing/2016/5/13/chartex" xmlns:cx8="http://schemas.microsoft.com/office/drawing/2016/5/14/chartex" xmlns:mc="http://schemas.openxmlformats.org/markup-compatibility/2006" xmlns:aink="http://schemas.microsoft.com/office/drawing/2016/ink" xmlns:am3d="http://schemas.microsoft.com/office/drawing/2017/model3d" xmlns:o="urn:schemas-microsoft-com:office:office" xmlns:oel="http://schemas.microsoft.com/office/2019/extlst" xmlns:r="http://schemas.openxmlformats.org/officeDocument/2006/relationships" xmlns:m="http://schemas.openxmlformats.org/officeDocument/2006/math" xmlns:v="urn:schemas-microsoft-com:vml" xmlns:wp14="http://schemas.microsoft.com/office/word/2010/wordprocessingDrawing" xmlns:wp="http://schemas.openxmlformats.org/drawingml/2006/wordprocessingDrawing" xmlns:w10="urn:schemas-microsoft-com:office:word" xmlns:w="http://schemas.openxmlformats.org/wordprocessingml/2006/main" xmlns:w14="http://schemas.microsoft.com/office/word/2010/wordml" xmlns:w15="http://schemas.microsoft.com/office/word/2012/wordml" xmlns:w16cex="http://schemas.microsoft.com/office/word/2018/wordml/cex" xmlns:w16cid="http://schemas.microsoft.com/office/word/2016/wordml/cid" xmlns:w16="http://schemas.microsoft.com/office/word/2018/wordml" xmlns:w16du="http://schemas.microsoft.com/office/word/2023/wordml/word16du" xmlns:w16sdtdh="http://schemas.microsoft.com/office/word/2020/wordml/sdtdatahash" xmlns:w16sdtfl="http://schemas.microsoft.com/office/word/2024/wordml/sdtformatlock" xmlns:w16se="http://schemas.microsoft.com/office/word/2015/wordml/symex" xmlns:wpg="http://schemas.microsoft.com/office/word/2010/wordprocessingGroup" xmlns:wpi="http://schemas.microsoft.com/office/word/2010/wordprocessingInk" xmlns:wne="http://schemas.microsoft.com/office/word/2006/wordml" xmlns:wps="http://schemas.microsoft.com/office/word/2010/wordprocessingShape" mc:Ignorable="w14 w15 w16se w16cid w16 w16cex w16sdtdh w16sdtfl w16du wp14">
   <w:p>
     <w:pPr>
-      <w:pStyle w:val="En-tte"/>
+      <w:pStyle w:val="Header"/>
     </w:pPr>
   </w:p>
 </w:hdr>
@@ -1885,7 +1912,7 @@
 <w:hdr xmlns:wpc="http://schemas.microsoft.com/office/word/2010/wordprocessingCanvas" xmlns:cx="http://schemas.microsoft.com/office/drawing/2014/chartex" xmlns:cx1="http://schemas.microsoft.com/office/drawing/2015/9/8/chartex" xmlns:cx2="http://schemas.microsoft.com/office/drawing/2015/10/21/chartex" xmlns:cx3="http://schemas.microsoft.com/office/drawing/2016/5/9/chartex" xmlns:cx4="http://schemas.microsoft.com/office/drawing/2016/5/10/chartex" xmlns:cx5="http://schemas.microsoft.com/office/drawing/2016/5/11/chartex" xmlns:cx6="http://schemas.microsoft.com/office/drawing/2016/5/12/chartex" xmlns:cx7="http://schemas.microsoft.com/office/drawing/2016/5/13/chartex" xmlns:cx8="http://schemas.microsoft.com/office/drawing/2016/5/14/chartex" xmlns:mc="http://schemas.openxmlformats.org/markup-compatibility/2006" xmlns:aink="http://schemas.microsoft.com/office/drawing/2016/ink" xmlns:am3d="http://schemas.microsoft.com/office/drawing/2017/model3d" xmlns:o="urn:schemas-microsoft-com:office:office" xmlns:oel="http://schemas.microsoft.com/office/2019/extlst" xmlns:r="http://schemas.openxmlformats.org/officeDocument/2006/relationships" xmlns:m="http://schemas.openxmlformats.org/officeDocument/2006/math" xmlns:v="urn:schemas-microsoft-com:vml" xmlns:wp14="http://schemas.microsoft.com/office/word/2010/wordprocessingDrawing" xmlns:wp="http://schemas.openxmlformats.org/drawingml/2006/wordprocessingDrawing" xmlns:w10="urn:schemas-microsoft-com:office:word" xmlns:w="http://schemas.openxmlformats.org/wordprocessingml/2006/main" xmlns:w14="http://schemas.microsoft.com/office/word/2010/wordml" xmlns:w15="http://schemas.microsoft.com/office/word/2012/wordml" xmlns:w16cex="http://schemas.microsoft.com/office/word/2018/wordml/cex" xmlns:w16cid="http://schemas.microsoft.com/office/word/2016/wordml/cid" xmlns:w16="http://schemas.microsoft.com/office/word/2018/wordml" xmlns:w16du="http://schemas.microsoft.com/office/word/2023/wordml/word16du" xmlns:w16sdtdh="http://schemas.microsoft.com/office/word/2020/wordml/sdtdatahash" xmlns:w16sdtfl="http://schemas.microsoft.com/office/word/2024/wordml/sdtformatlock" xmlns:w16se="http://schemas.microsoft.com/office/word/2015/wordml/symex" xmlns:wpg="http://schemas.microsoft.com/office/word/2010/wordprocessingGroup" xmlns:wpi="http://schemas.microsoft.com/office/word/2010/wordprocessingInk" xmlns:wne="http://schemas.microsoft.com/office/word/2006/wordml" xmlns:wps="http://schemas.microsoft.com/office/word/2010/wordprocessingShape" mc:Ignorable="w14 w15 w16se w16cid w16 w16cex w16sdtdh w16sdtfl w16du wp14">
   <w:p>
     <w:pPr>
-      <w:pStyle w:val="En-tte"/>
+      <w:pStyle w:val="Header"/>
     </w:pPr>
     <w:r>
       <w:rPr>
@@ -1969,7 +1996,7 @@
                           <w:sdtContent>
                             <w:p>
                               <w:pPr>
-                                <w:pStyle w:val="En-tte"/>
+                                <w:pStyle w:val="Header"/>
                                 <w:jc w:val="center"/>
                                 <w:rPr>
                                   <w:caps/>
@@ -2047,7 +2074,7 @@
                     <w:sdtContent>
                       <w:p>
                         <w:pPr>
-                          <w:pStyle w:val="En-tte"/>
+                          <w:pStyle w:val="Header"/>
                           <w:jc w:val="center"/>
                           <w:rPr>
                             <w:caps/>
@@ -2101,7 +2128,7 @@
 <w:hdr xmlns:wpc="http://schemas.microsoft.com/office/word/2010/wordprocessingCanvas" xmlns:cx="http://schemas.microsoft.com/office/drawing/2014/chartex" xmlns:cx1="http://schemas.microsoft.com/office/drawing/2015/9/8/chartex" xmlns:cx2="http://schemas.microsoft.com/office/drawing/2015/10/21/chartex" xmlns:cx3="http://schemas.microsoft.com/office/drawing/2016/5/9/chartex" xmlns:cx4="http://schemas.microsoft.com/office/drawing/2016/5/10/chartex" xmlns:cx5="http://schemas.microsoft.com/office/drawing/2016/5/11/chartex" xmlns:cx6="http://schemas.microsoft.com/office/drawing/2016/5/12/chartex" xmlns:cx7="http://schemas.microsoft.com/office/drawing/2016/5/13/chartex" xmlns:cx8="http://schemas.microsoft.com/office/drawing/2016/5/14/chartex" xmlns:mc="http://schemas.openxmlformats.org/markup-compatibility/2006" xmlns:aink="http://schemas.microsoft.com/office/drawing/2016/ink" xmlns:am3d="http://schemas.microsoft.com/office/drawing/2017/model3d" xmlns:o="urn:schemas-microsoft-com:office:office" xmlns:oel="http://schemas.microsoft.com/office/2019/extlst" xmlns:r="http://schemas.openxmlformats.org/officeDocument/2006/relationships" xmlns:m="http://schemas.openxmlformats.org/officeDocument/2006/math" xmlns:v="urn:schemas-microsoft-com:vml" xmlns:wp14="http://schemas.microsoft.com/office/word/2010/wordprocessingDrawing" xmlns:wp="http://schemas.openxmlformats.org/drawingml/2006/wordprocessingDrawing" xmlns:w10="urn:schemas-microsoft-com:office:word" xmlns:w="http://schemas.openxmlformats.org/wordprocessingml/2006/main" xmlns:w14="http://schemas.microsoft.com/office/word/2010/wordml" xmlns:w15="http://schemas.microsoft.com/office/word/2012/wordml" xmlns:w16cex="http://schemas.microsoft.com/office/word/2018/wordml/cex" xmlns:w16cid="http://schemas.microsoft.com/office/word/2016/wordml/cid" xmlns:w16="http://schemas.microsoft.com/office/word/2018/wordml" xmlns:w16du="http://schemas.microsoft.com/office/word/2023/wordml/word16du" xmlns:w16sdtdh="http://schemas.microsoft.com/office/word/2020/wordml/sdtdatahash" xmlns:w16sdtfl="http://schemas.microsoft.com/office/word/2024/wordml/sdtformatlock" xmlns:w16se="http://schemas.microsoft.com/office/word/2015/wordml/symex" xmlns:wpg="http://schemas.microsoft.com/office/word/2010/wordprocessingGroup" xmlns:wpi="http://schemas.microsoft.com/office/word/2010/wordprocessingInk" xmlns:wne="http://schemas.microsoft.com/office/word/2006/wordml" xmlns:wps="http://schemas.microsoft.com/office/word/2010/wordprocessingShape" mc:Ignorable="w14 w15 w16se w16cid w16 w16cex w16sdtdh w16sdtfl w16du wp14">
   <w:p>
     <w:pPr>
-      <w:pStyle w:val="En-tte"/>
+      <w:pStyle w:val="Header"/>
     </w:pPr>
   </w:p>
 </w:hdr>
@@ -6447,12 +6474,12 @@
       <w:sz w:val="24"/>
     </w:rPr>
   </w:style>
-  <w:style w:type="paragraph" w:styleId="Titre1">
+  <w:style w:type="paragraph" w:styleId="Heading1">
     <w:name w:val="heading 1"/>
     <w:aliases w:val="Titre Annexes"/>
     <w:basedOn w:val="Normal"/>
     <w:next w:val="Normal"/>
-    <w:link w:val="Titre1Car"/>
+    <w:link w:val="Heading1Char"/>
     <w:uiPriority w:val="9"/>
     <w:qFormat/>
     <w:rsid w:val="005E4094"/>
@@ -6469,11 +6496,11 @@
       <w:szCs w:val="32"/>
     </w:rPr>
   </w:style>
-  <w:style w:type="paragraph" w:styleId="Titre2">
+  <w:style w:type="paragraph" w:styleId="Heading2">
     <w:name w:val="heading 2"/>
     <w:basedOn w:val="Normal"/>
     <w:next w:val="Normal"/>
-    <w:link w:val="Titre2Car"/>
+    <w:link w:val="Heading2Char"/>
     <w:uiPriority w:val="9"/>
     <w:unhideWhenUsed/>
     <w:qFormat/>
@@ -6492,13 +6519,13 @@
       <w:szCs w:val="26"/>
     </w:rPr>
   </w:style>
-  <w:style w:type="character" w:default="1" w:styleId="Policepardfaut">
+  <w:style w:type="character" w:default="1" w:styleId="DefaultParagraphFont">
     <w:name w:val="Default Paragraph Font"/>
     <w:uiPriority w:val="1"/>
     <w:semiHidden/>
     <w:unhideWhenUsed/>
   </w:style>
-  <w:style w:type="table" w:default="1" w:styleId="TableauNormal">
+  <w:style w:type="table" w:default="1" w:styleId="TableNormal">
     <w:name w:val="Normal Table"/>
     <w:uiPriority w:val="99"/>
     <w:semiHidden/>
@@ -6513,17 +6540,17 @@
       </w:tblCellMar>
     </w:tblPr>
   </w:style>
-  <w:style w:type="numbering" w:default="1" w:styleId="Aucuneliste">
+  <w:style w:type="numbering" w:default="1" w:styleId="NoList">
     <w:name w:val="No List"/>
     <w:uiPriority w:val="99"/>
     <w:semiHidden/>
     <w:unhideWhenUsed/>
   </w:style>
-  <w:style w:type="character" w:customStyle="1" w:styleId="Titre1Car">
-    <w:name w:val="Titre 1 Car"/>
-    <w:aliases w:val="Titre Annexes Car"/>
-    <w:basedOn w:val="Policepardfaut"/>
-    <w:link w:val="Titre1"/>
+  <w:style w:type="character" w:customStyle="1" w:styleId="Heading1Char">
+    <w:name w:val="Heading 1 Char"/>
+    <w:aliases w:val="Titre Annexes Char"/>
+    <w:basedOn w:val="DefaultParagraphFont"/>
+    <w:link w:val="Heading1"/>
     <w:uiPriority w:val="9"/>
     <w:rsid w:val="005E4094"/>
     <w:rPr>
@@ -6533,10 +6560,10 @@
       <w:szCs w:val="32"/>
     </w:rPr>
   </w:style>
-  <w:style w:type="character" w:customStyle="1" w:styleId="Titre2Car">
-    <w:name w:val="Titre 2 Car"/>
-    <w:basedOn w:val="Policepardfaut"/>
-    <w:link w:val="Titre2"/>
+  <w:style w:type="character" w:customStyle="1" w:styleId="Heading2Char">
+    <w:name w:val="Heading 2 Char"/>
+    <w:basedOn w:val="DefaultParagraphFont"/>
+    <w:link w:val="Heading2"/>
     <w:uiPriority w:val="9"/>
     <w:rsid w:val="005E4094"/>
     <w:rPr>
@@ -6547,7 +6574,7 @@
       <w:szCs w:val="26"/>
     </w:rPr>
   </w:style>
-  <w:style w:type="paragraph" w:styleId="Paragraphedeliste">
+  <w:style w:type="paragraph" w:styleId="ListParagraph">
     <w:name w:val="List Paragraph"/>
     <w:basedOn w:val="Normal"/>
     <w:uiPriority w:val="34"/>
@@ -6558,9 +6585,9 @@
       <w:contextualSpacing/>
     </w:pPr>
   </w:style>
-  <w:style w:type="character" w:styleId="Lienhypertexte">
+  <w:style w:type="character" w:styleId="Hyperlink">
     <w:name w:val="Hyperlink"/>
-    <w:basedOn w:val="Policepardfaut"/>
+    <w:basedOn w:val="DefaultParagraphFont"/>
     <w:uiPriority w:val="99"/>
     <w:unhideWhenUsed/>
     <w:rsid w:val="001A22E5"/>
@@ -6569,9 +6596,9 @@
       <w:u w:val="single"/>
     </w:rPr>
   </w:style>
-  <w:style w:type="character" w:styleId="Textedelespacerserv">
+  <w:style w:type="character" w:styleId="PlaceholderText">
     <w:name w:val="Placeholder Text"/>
-    <w:basedOn w:val="Policepardfaut"/>
+    <w:basedOn w:val="DefaultParagraphFont"/>
     <w:uiPriority w:val="99"/>
     <w:semiHidden/>
     <w:rsid w:val="00B049DE"/>
@@ -6579,10 +6606,10 @@
       <w:color w:val="808080"/>
     </w:rPr>
   </w:style>
-  <w:style w:type="paragraph" w:styleId="En-tte">
+  <w:style w:type="paragraph" w:styleId="Header">
     <w:name w:val="header"/>
     <w:basedOn w:val="Normal"/>
-    <w:link w:val="En-tteCar"/>
+    <w:link w:val="HeaderChar"/>
     <w:uiPriority w:val="99"/>
     <w:unhideWhenUsed/>
     <w:rsid w:val="00AA1EAD"/>
@@ -6594,10 +6621,10 @@
       <w:spacing w:after="0" w:line="240" w:lineRule="auto"/>
     </w:pPr>
   </w:style>
-  <w:style w:type="character" w:customStyle="1" w:styleId="En-tteCar">
-    <w:name w:val="En-tête Car"/>
-    <w:basedOn w:val="Policepardfaut"/>
-    <w:link w:val="En-tte"/>
+  <w:style w:type="character" w:customStyle="1" w:styleId="HeaderChar">
+    <w:name w:val="Header Char"/>
+    <w:basedOn w:val="DefaultParagraphFont"/>
+    <w:link w:val="Header"/>
     <w:uiPriority w:val="99"/>
     <w:rsid w:val="00AA1EAD"/>
     <w:rPr>
@@ -6605,10 +6632,10 @@
       <w:sz w:val="24"/>
     </w:rPr>
   </w:style>
-  <w:style w:type="paragraph" w:styleId="Pieddepage">
+  <w:style w:type="paragraph" w:styleId="Footer">
     <w:name w:val="footer"/>
     <w:basedOn w:val="Normal"/>
-    <w:link w:val="PieddepageCar"/>
+    <w:link w:val="FooterChar"/>
     <w:uiPriority w:val="99"/>
     <w:unhideWhenUsed/>
     <w:rsid w:val="00AA1EAD"/>
@@ -6620,10 +6647,10 @@
       <w:spacing w:after="0" w:line="240" w:lineRule="auto"/>
     </w:pPr>
   </w:style>
-  <w:style w:type="character" w:customStyle="1" w:styleId="PieddepageCar">
-    <w:name w:val="Pied de page Car"/>
-    <w:basedOn w:val="Policepardfaut"/>
-    <w:link w:val="Pieddepage"/>
+  <w:style w:type="character" w:customStyle="1" w:styleId="FooterChar">
+    <w:name w:val="Footer Char"/>
+    <w:basedOn w:val="DefaultParagraphFont"/>
+    <w:link w:val="Footer"/>
     <w:uiPriority w:val="99"/>
     <w:rsid w:val="00AA1EAD"/>
     <w:rPr>
@@ -6631,9 +6658,9 @@
       <w:sz w:val="24"/>
     </w:rPr>
   </w:style>
-  <w:style w:type="character" w:styleId="Lienhypertextesuivivisit">
+  <w:style w:type="character" w:styleId="FollowedHyperlink">
     <w:name w:val="FollowedHyperlink"/>
-    <w:basedOn w:val="Policepardfaut"/>
+    <w:basedOn w:val="DefaultParagraphFont"/>
     <w:uiPriority w:val="99"/>
     <w:semiHidden/>
     <w:unhideWhenUsed/>
@@ -6643,9 +6670,9 @@
       <w:u w:val="single"/>
     </w:rPr>
   </w:style>
-  <w:style w:type="table" w:styleId="Grilledutableau">
+  <w:style w:type="table" w:styleId="TableGrid">
     <w:name w:val="Table Grid"/>
-    <w:basedOn w:val="TableauNormal"/>
+    <w:basedOn w:val="TableNormal"/>
     <w:uiPriority w:val="59"/>
     <w:rsid w:val="00777560"/>
     <w:pPr>
@@ -6664,14 +6691,14 @@
   </w:style>
   <w:style w:type="paragraph" w:customStyle="1" w:styleId="C54">
     <w:name w:val="C54"/>
-    <w:basedOn w:val="Titre1"/>
+    <w:basedOn w:val="Heading1"/>
     <w:link w:val="C54Car"/>
     <w:qFormat/>
     <w:rsid w:val="0039764F"/>
   </w:style>
   <w:style w:type="character" w:customStyle="1" w:styleId="C54Car">
     <w:name w:val="C54 Car"/>
-    <w:basedOn w:val="Titre1Car"/>
+    <w:basedOn w:val="Heading1Char"/>
     <w:link w:val="C54"/>
     <w:rsid w:val="0039764F"/>
     <w:rPr>
@@ -6681,9 +6708,9 @@
       <w:szCs w:val="32"/>
     </w:rPr>
   </w:style>
-  <w:style w:type="character" w:styleId="Mentionnonrsolue">
+  <w:style w:type="character" w:styleId="UnresolvedMention">
     <w:name w:val="Unresolved Mention"/>
-    <w:basedOn w:val="Policepardfaut"/>
+    <w:basedOn w:val="DefaultParagraphFont"/>
     <w:uiPriority w:val="99"/>
     <w:semiHidden/>
     <w:unhideWhenUsed/>
@@ -6721,7 +6748,7 @@
           </w:pPr>
           <w:r>
             <w:rPr>
-              <w:rStyle w:val="Textedelespacerserv"/>
+              <w:rStyle w:val="PlaceholderText"/>
             </w:rPr>
             <w:t>Cliquez ou appuyez ici pour entrer du texte.</w:t>
           </w:r>
@@ -6783,6 +6810,14 @@
     <w:pitch w:val="variable"/>
     <w:sig w:usb0="E0002EFF" w:usb1="C000785B" w:usb2="00000009" w:usb3="00000000" w:csb0="000001FF" w:csb1="00000000"/>
   </w:font>
+  <w:font w:name="MS Gothic">
+    <w:altName w:val="ＭＳ ゴシック"/>
+    <w:panose1 w:val="020B0609070205080204"/>
+    <w:charset w:val="80"/>
+    <w:family w:val="modern"/>
+    <w:pitch w:val="fixed"/>
+    <w:sig w:usb0="E00002FF" w:usb1="6AC7FDFB" w:usb2="08000012" w:usb3="00000000" w:csb0="0002009F" w:csb1="00000000"/>
+  </w:font>
   <w:font w:name="Calibri Light">
     <w:panose1 w:val="020F0302020204030204"/>
     <w:charset w:val="00"/>
@@ -6790,11 +6825,35 @@
     <w:pitch w:val="variable"/>
     <w:sig w:usb0="E4002EFF" w:usb1="C200247B" w:usb2="00000009" w:usb3="00000000" w:csb0="000001FF" w:csb1="00000000"/>
   </w:font>
+  <w:font w:name="MS Mincho">
+    <w:altName w:val="ＭＳ 明朝"/>
+    <w:panose1 w:val="02020609040205080304"/>
+    <w:charset w:val="80"/>
+    <w:family w:val="modern"/>
+    <w:pitch w:val="fixed"/>
+    <w:sig w:usb0="E00002FF" w:usb1="6AC7FDFB" w:usb2="08000012" w:usb3="00000000" w:csb0="0002009F" w:csb1="00000000"/>
+  </w:font>
   <w:font w:name="Aptos">
     <w:charset w:val="00"/>
     <w:family w:val="swiss"/>
     <w:pitch w:val="variable"/>
     <w:sig w:usb0="20000287" w:usb1="00000003" w:usb2="00000000" w:usb3="00000000" w:csb0="0000019F" w:csb1="00000000"/>
+  </w:font>
+  <w:font w:name="Yu Mincho">
+    <w:altName w:val="游明朝"/>
+    <w:panose1 w:val="02020400000000000000"/>
+    <w:charset w:val="80"/>
+    <w:family w:val="roman"/>
+    <w:pitch w:val="variable"/>
+    <w:sig w:usb0="800002E7" w:usb1="2AC7FCFF" w:usb2="00000012" w:usb3="00000000" w:csb0="0002009F" w:csb1="00000000"/>
+  </w:font>
+  <w:font w:name="Yu Gothic Light">
+    <w:altName w:val="游ゴシック Light"/>
+    <w:panose1 w:val="020B0300000000000000"/>
+    <w:charset w:val="80"/>
+    <w:family w:val="swiss"/>
+    <w:pitch w:val="variable"/>
+    <w:sig w:usb0="E00002FF" w:usb1="2AC7FDFF" w:usb2="00000016" w:usb3="00000000" w:csb0="0002009F" w:csb1="00000000"/>
   </w:font>
   <w:font w:name="Aptos Display">
     <w:charset w:val="00"/>
@@ -6823,7 +6882,9 @@
   <w:rsids>
     <w:rsidRoot w:val="00BC6C72"/>
     <w:rsid w:val="00123440"/>
+    <w:rsid w:val="00143E18"/>
     <w:rsid w:val="003631A1"/>
+    <w:rsid w:val="003B4EB2"/>
     <w:rsid w:val="00551778"/>
     <w:rsid w:val="00573376"/>
     <w:rsid w:val="00590121"/>
@@ -6853,10 +6914,10 @@
     <m:intLim m:val="subSup"/>
     <m:naryLim m:val="undOvr"/>
   </m:mathPr>
-  <w:themeFontLang w:val="fr-CA"/>
+  <w:themeFontLang w:val="fr-CA" w:eastAsia="ja-JP"/>
   <w:clrSchemeMapping w:bg1="light1" w:t1="dark1" w:bg2="light2" w:t2="dark2" w:accent1="accent1" w:accent2="accent2" w:accent3="accent3" w:accent4="accent4" w:accent5="accent5" w:accent6="accent6" w:hyperlink="hyperlink" w:followedHyperlink="followedHyperlink"/>
-  <w:decimalSymbol w:val=","/>
-  <w:listSeparator w:val=";"/>
+  <w:decimalSymbol w:val="."/>
+  <w:listSeparator w:val=","/>
   <w15:chartTrackingRefBased/>
 </w:settings>
 </file>
@@ -7262,13 +7323,13 @@
     <w:name w:val="Normal"/>
     <w:qFormat/>
   </w:style>
-  <w:style w:type="character" w:default="1" w:styleId="Policepardfaut">
+  <w:style w:type="character" w:default="1" w:styleId="DefaultParagraphFont">
     <w:name w:val="Default Paragraph Font"/>
     <w:uiPriority w:val="1"/>
     <w:semiHidden/>
     <w:unhideWhenUsed/>
   </w:style>
-  <w:style w:type="table" w:default="1" w:styleId="TableauNormal">
+  <w:style w:type="table" w:default="1" w:styleId="TableNormal">
     <w:name w:val="Normal Table"/>
     <w:uiPriority w:val="99"/>
     <w:semiHidden/>
@@ -7283,15 +7344,15 @@
       </w:tblCellMar>
     </w:tblPr>
   </w:style>
-  <w:style w:type="numbering" w:default="1" w:styleId="Aucuneliste">
+  <w:style w:type="numbering" w:default="1" w:styleId="NoList">
     <w:name w:val="No List"/>
     <w:uiPriority w:val="99"/>
     <w:semiHidden/>
     <w:unhideWhenUsed/>
   </w:style>
-  <w:style w:type="character" w:styleId="Textedelespacerserv">
+  <w:style w:type="character" w:styleId="PlaceholderText">
     <w:name w:val="Placeholder Text"/>
-    <w:basedOn w:val="Policepardfaut"/>
+    <w:basedOn w:val="DefaultParagraphFont"/>
     <w:uiPriority w:val="99"/>
     <w:semiHidden/>
     <w:rsid w:val="00BC6C72"/>

</xml_diff>